<commit_message>
Move wrong locationed file
</commit_message>
<xml_diff>
--- a/docs/design-source/system-design-모하메드.docx
+++ b/docs/design-source/system-design-모하메드.docx
@@ -8869,18 +8869,276 @@
       </w:r>
     </w:p>
     <w:p>
+      <w:pPr>
+        <w:pStyle w:val="ListParagraph"/>
+        <w:numPr>
+          <w:ilvl w:val="0"/>
+          <w:numId w:val="18"/>
+        </w:numPr>
+        <w:ind w:leftChars="0"/>
+      </w:pPr>
+      <w:r>
+        <w:t>Class</w:t>
+      </w:r>
+      <w:r>
+        <w:t>es</w:t>
+      </w:r>
+      <w:r>
+        <w:t xml:space="preserve"> Description:</w:t>
+      </w:r>
+    </w:p>
+    <w:p>
+      <w:pPr>
+        <w:pStyle w:val="ListParagraph"/>
+        <w:numPr>
+          <w:ilvl w:val="0"/>
+          <w:numId w:val="20"/>
+        </w:numPr>
+        <w:ind w:leftChars="0"/>
+      </w:pPr>
+      <w:proofErr w:type="spellStart"/>
+      <w:r>
+        <w:t>ReviewCrawlingSystem</w:t>
+      </w:r>
+      <w:proofErr w:type="spellEnd"/>
+      <w:r>
+        <w:t xml:space="preserve"> Class: this class works as a driver class that call</w:t>
+      </w:r>
+      <w:r>
+        <w:t>s</w:t>
+      </w:r>
+      <w:r>
+        <w:t xml:space="preserve"> some other functions from different classes. In addition</w:t>
+      </w:r>
+      <w:r>
+        <w:t>,</w:t>
+      </w:r>
+      <w:r>
+        <w:t xml:space="preserve"> it contains the following fields and methods:</w:t>
+      </w:r>
+    </w:p>
+    <w:p>
+      <w:pPr>
+        <w:pStyle w:val="ListParagraph"/>
+        <w:numPr>
+          <w:ilvl w:val="0"/>
+          <w:numId w:val="21"/>
+        </w:numPr>
+        <w:ind w:leftChars="0"/>
+      </w:pPr>
+      <w:r>
+        <w:t>Reviews</w:t>
+      </w:r>
+      <w:r>
+        <w:t xml:space="preserve"> field</w:t>
+      </w:r>
+      <w:r>
+        <w:t>: List of all possible reviews to be loaded from the crawling system.</w:t>
+      </w:r>
+    </w:p>
+    <w:p>
+      <w:pPr>
+        <w:pStyle w:val="ListParagraph"/>
+        <w:numPr>
+          <w:ilvl w:val="0"/>
+          <w:numId w:val="21"/>
+        </w:numPr>
+        <w:ind w:leftChars="0"/>
+      </w:pPr>
+      <w:proofErr w:type="spellStart"/>
+      <w:r>
+        <w:t>crawlData</w:t>
+      </w:r>
+      <w:proofErr w:type="spellEnd"/>
+      <w:r>
+        <w:t xml:space="preserve"> method: this function will interact with the WebCrawler class methods which are the most essential focus here.</w:t>
+      </w:r>
+    </w:p>
+    <w:p>
+      <w:pPr>
+        <w:pStyle w:val="ListParagraph"/>
+        <w:numPr>
+          <w:ilvl w:val="0"/>
+          <w:numId w:val="20"/>
+        </w:numPr>
+        <w:ind w:leftChars="0"/>
+      </w:pPr>
+      <w:proofErr w:type="spellStart"/>
+      <w:r>
+        <w:t>DB_Handler</w:t>
+      </w:r>
+      <w:proofErr w:type="spellEnd"/>
+      <w:r>
+        <w:t xml:space="preserve"> Class: this class interacts with the backend data base through two main methods:</w:t>
+      </w:r>
+    </w:p>
+    <w:p>
+      <w:pPr>
+        <w:pStyle w:val="ListParagraph"/>
+        <w:numPr>
+          <w:ilvl w:val="0"/>
+          <w:numId w:val="22"/>
+        </w:numPr>
+        <w:ind w:leftChars="0"/>
+      </w:pPr>
+      <w:r>
+        <w:t xml:space="preserve">read method: </w:t>
+      </w:r>
+      <w:r>
+        <w:t>a method for retrieving some data from the data base in case of existing or loaded reviews.</w:t>
+      </w:r>
+    </w:p>
+    <w:p>
+      <w:pPr>
+        <w:pStyle w:val="ListParagraph"/>
+        <w:numPr>
+          <w:ilvl w:val="0"/>
+          <w:numId w:val="22"/>
+        </w:numPr>
+        <w:ind w:leftChars="0"/>
+      </w:pPr>
+      <w:r>
+        <w:t>write method: a method for updating some data in the data base in case of the need for storing the loaded reviews from the crawling system.</w:t>
+      </w:r>
+    </w:p>
+    <w:p/>
+    <w:p>
+      <w:pPr>
+        <w:pStyle w:val="ListParagraph"/>
+        <w:numPr>
+          <w:ilvl w:val="0"/>
+          <w:numId w:val="20"/>
+        </w:numPr>
+        <w:ind w:leftChars="0"/>
+      </w:pPr>
+      <w:r>
+        <w:lastRenderedPageBreak/>
+        <w:t xml:space="preserve">WebCrawler Class: </w:t>
+      </w:r>
+      <w:r>
+        <w:t>this class has the actual implementation for the web</w:t>
+      </w:r>
+      <w:r>
+        <w:t xml:space="preserve"> </w:t>
+      </w:r>
+      <w:r>
+        <w:t>crawling mechanism as it consists of 3 main methods:</w:t>
+      </w:r>
+    </w:p>
+    <w:p>
+      <w:pPr>
+        <w:pStyle w:val="ListParagraph"/>
+        <w:numPr>
+          <w:ilvl w:val="0"/>
+          <w:numId w:val="23"/>
+        </w:numPr>
+        <w:ind w:leftChars="0"/>
+      </w:pPr>
+      <w:bookmarkStart w:id="49" w:name="_GoBack"/>
+      <w:bookmarkEnd w:id="49"/>
+      <w:proofErr w:type="spellStart"/>
+      <w:r>
+        <w:t>linkExtractor</w:t>
+      </w:r>
+      <w:proofErr w:type="spellEnd"/>
+      <w:r>
+        <w:t xml:space="preserve"> method</w:t>
+      </w:r>
+      <w:r>
+        <w:t xml:space="preserve">: this function will extract and get some links from </w:t>
+      </w:r>
+      <w:r>
+        <w:t>given set of pages and discover some reviews.</w:t>
+      </w:r>
+    </w:p>
+    <w:p>
+      <w:pPr>
+        <w:pStyle w:val="ListParagraph"/>
+        <w:numPr>
+          <w:ilvl w:val="0"/>
+          <w:numId w:val="23"/>
+        </w:numPr>
+        <w:ind w:leftChars="0"/>
+      </w:pPr>
+      <w:proofErr w:type="spellStart"/>
+      <w:r>
+        <w:t>getData</w:t>
+      </w:r>
+      <w:proofErr w:type="spellEnd"/>
+      <w:r>
+        <w:t xml:space="preserve"> method: this function will get the return value from </w:t>
+      </w:r>
+      <w:proofErr w:type="spellStart"/>
+      <w:r>
+        <w:t>linkExtractor</w:t>
+      </w:r>
+      <w:proofErr w:type="spellEnd"/>
+      <w:r>
+        <w:t xml:space="preserve"> and store the data in the string list.</w:t>
+      </w:r>
+    </w:p>
+    <w:p>
+      <w:pPr>
+        <w:pStyle w:val="ListParagraph"/>
+        <w:numPr>
+          <w:ilvl w:val="0"/>
+          <w:numId w:val="23"/>
+        </w:numPr>
+        <w:ind w:leftChars="0"/>
+      </w:pPr>
+      <w:proofErr w:type="spellStart"/>
+      <w:r>
+        <w:t>setToReview</w:t>
+      </w:r>
+      <w:proofErr w:type="spellEnd"/>
+      <w:r>
+        <w:t xml:space="preserve"> method: this function will set all the given attributes </w:t>
+      </w:r>
+      <w:r>
+        <w:t>of</w:t>
+      </w:r>
+      <w:r>
+        <w:t xml:space="preserve"> the review </w:t>
+      </w:r>
+      <w:r>
+        <w:t>object</w:t>
+      </w:r>
+      <w:r>
+        <w:t xml:space="preserve"> by splitting the string passed to it.</w:t>
+      </w:r>
+    </w:p>
+    <w:p>
+      <w:pPr>
+        <w:pStyle w:val="ListParagraph"/>
+        <w:numPr>
+          <w:ilvl w:val="0"/>
+          <w:numId w:val="20"/>
+        </w:numPr>
+        <w:ind w:leftChars="0"/>
+      </w:pPr>
+      <w:r>
+        <w:t>Item and Review Classes: these two classes are some basic classes which are used to store objects that can be used for further manipulation.</w:t>
+      </w:r>
+    </w:p>
+    <w:p/>
+    <w:p/>
+    <w:p/>
+    <w:p/>
+    <w:p/>
+    <w:p>
       <w:r>
         <w:rPr>
           <w:noProof/>
         </w:rPr>
+        <w:lastRenderedPageBreak/>
         <w:drawing>
-          <wp:anchor distT="0" distB="0" distL="114300" distR="114300" simplePos="0" relativeHeight="251665408" behindDoc="0" locked="0" layoutInCell="1" allowOverlap="1" wp14:anchorId="25E76590" wp14:editId="10088811">
+          <wp:anchor distT="0" distB="0" distL="114300" distR="114300" simplePos="0" relativeHeight="251665408" behindDoc="0" locked="0" layoutInCell="1" allowOverlap="1" wp14:anchorId="25E76590" wp14:editId="3AE21F4C">
             <wp:simplePos x="0" y="0"/>
             <wp:positionH relativeFrom="margin">
-              <wp:align>left</wp:align>
+              <wp:posOffset>65837</wp:posOffset>
             </wp:positionH>
             <wp:positionV relativeFrom="paragraph">
-              <wp:posOffset>3326765</wp:posOffset>
+              <wp:posOffset>267335</wp:posOffset>
             </wp:positionV>
             <wp:extent cx="5391150" cy="2867025"/>
             <wp:effectExtent l="0" t="0" r="0" b="9525"/>
@@ -8938,11 +9196,6 @@
       </w:r>
     </w:p>
     <w:p/>
-    <w:p/>
-    <w:p/>
-    <w:p/>
-    <w:p/>
-    <w:p/>
     <w:p>
       <w:pPr>
         <w:pStyle w:val="Heading3"/>
@@ -8951,7 +9204,7 @@
           <w:bCs/>
         </w:rPr>
       </w:pPr>
-      <w:bookmarkStart w:id="49" w:name="_Toc9244460"/>
+      <w:bookmarkStart w:id="50" w:name="_Toc9244460"/>
       <w:r>
         <w:rPr>
           <w:b/>
@@ -8959,7 +9212,7 @@
         </w:rPr>
         <w:t>Item Ranking System</w:t>
       </w:r>
-      <w:bookmarkEnd w:id="49"/>
+      <w:bookmarkEnd w:id="50"/>
     </w:p>
     <w:p>
       <w:r>
@@ -9036,6 +9289,7 @@
         <w:rPr>
           <w:noProof/>
         </w:rPr>
+        <w:lastRenderedPageBreak/>
         <w:drawing>
           <wp:anchor distT="0" distB="0" distL="114300" distR="114300" simplePos="0" relativeHeight="251663360" behindDoc="0" locked="0" layoutInCell="1" allowOverlap="1" wp14:anchorId="32580338" wp14:editId="09917409">
             <wp:simplePos x="0" y="0"/>
@@ -9108,17 +9362,13 @@
     <w:p/>
     <w:p/>
     <w:p/>
-    <w:p>
-      <w:bookmarkStart w:id="50" w:name="_GoBack"/>
-      <w:bookmarkEnd w:id="50"/>
-    </w:p>
+    <w:p/>
     <w:p>
       <w:pPr>
         <w:pStyle w:val="Heading2"/>
       </w:pPr>
       <w:bookmarkStart w:id="51" w:name="_Toc9244461"/>
       <w:r>
-        <w:lastRenderedPageBreak/>
         <w:t>Class Diagram</w:t>
       </w:r>
       <w:bookmarkEnd w:id="51"/>
@@ -9376,6 +9626,7 @@
         <w:rPr>
           <w:rFonts w:hint="eastAsia"/>
         </w:rPr>
+        <w:lastRenderedPageBreak/>
         <w:t>S</w:t>
       </w:r>
       <w:r>
@@ -15621,6 +15872,95 @@
     </w:lvl>
   </w:abstractNum>
   <w:abstractNum w:abstractNumId="1" w15:restartNumberingAfterBreak="0">
+    <w:nsid w:val="07F57096"/>
+    <w:multiLevelType w:val="hybridMultilevel"/>
+    <w:tmpl w:val="131A1C44"/>
+    <w:lvl w:ilvl="0" w:tplc="7A7A393C">
+      <w:start w:val="1"/>
+      <w:numFmt w:val="upperLetter"/>
+      <w:lvlText w:val="%1)"/>
+      <w:lvlJc w:val="left"/>
+      <w:pPr>
+        <w:ind w:left="720" w:hanging="360"/>
+      </w:pPr>
+      <w:rPr>
+        <w:rFonts w:hint="default"/>
+      </w:rPr>
+    </w:lvl>
+    <w:lvl w:ilvl="1" w:tplc="04090019" w:tentative="1">
+      <w:start w:val="1"/>
+      <w:numFmt w:val="lowerLetter"/>
+      <w:lvlText w:val="%2."/>
+      <w:lvlJc w:val="left"/>
+      <w:pPr>
+        <w:ind w:left="1440" w:hanging="360"/>
+      </w:pPr>
+    </w:lvl>
+    <w:lvl w:ilvl="2" w:tplc="0409001B" w:tentative="1">
+      <w:start w:val="1"/>
+      <w:numFmt w:val="lowerRoman"/>
+      <w:lvlText w:val="%3."/>
+      <w:lvlJc w:val="right"/>
+      <w:pPr>
+        <w:ind w:left="2160" w:hanging="180"/>
+      </w:pPr>
+    </w:lvl>
+    <w:lvl w:ilvl="3" w:tplc="0409000F" w:tentative="1">
+      <w:start w:val="1"/>
+      <w:numFmt w:val="decimal"/>
+      <w:lvlText w:val="%4."/>
+      <w:lvlJc w:val="left"/>
+      <w:pPr>
+        <w:ind w:left="2880" w:hanging="360"/>
+      </w:pPr>
+    </w:lvl>
+    <w:lvl w:ilvl="4" w:tplc="04090019" w:tentative="1">
+      <w:start w:val="1"/>
+      <w:numFmt w:val="lowerLetter"/>
+      <w:lvlText w:val="%5."/>
+      <w:lvlJc w:val="left"/>
+      <w:pPr>
+        <w:ind w:left="3600" w:hanging="360"/>
+      </w:pPr>
+    </w:lvl>
+    <w:lvl w:ilvl="5" w:tplc="0409001B" w:tentative="1">
+      <w:start w:val="1"/>
+      <w:numFmt w:val="lowerRoman"/>
+      <w:lvlText w:val="%6."/>
+      <w:lvlJc w:val="right"/>
+      <w:pPr>
+        <w:ind w:left="4320" w:hanging="180"/>
+      </w:pPr>
+    </w:lvl>
+    <w:lvl w:ilvl="6" w:tplc="0409000F" w:tentative="1">
+      <w:start w:val="1"/>
+      <w:numFmt w:val="decimal"/>
+      <w:lvlText w:val="%7."/>
+      <w:lvlJc w:val="left"/>
+      <w:pPr>
+        <w:ind w:left="5040" w:hanging="360"/>
+      </w:pPr>
+    </w:lvl>
+    <w:lvl w:ilvl="7" w:tplc="04090019" w:tentative="1">
+      <w:start w:val="1"/>
+      <w:numFmt w:val="lowerLetter"/>
+      <w:lvlText w:val="%8."/>
+      <w:lvlJc w:val="left"/>
+      <w:pPr>
+        <w:ind w:left="5760" w:hanging="360"/>
+      </w:pPr>
+    </w:lvl>
+    <w:lvl w:ilvl="8" w:tplc="0409001B" w:tentative="1">
+      <w:start w:val="1"/>
+      <w:numFmt w:val="lowerRoman"/>
+      <w:lvlText w:val="%9."/>
+      <w:lvlJc w:val="right"/>
+      <w:pPr>
+        <w:ind w:left="6480" w:hanging="180"/>
+      </w:pPr>
+    </w:lvl>
+  </w:abstractNum>
+  <w:abstractNum w:abstractNumId="2" w15:restartNumberingAfterBreak="0">
     <w:nsid w:val="0C861B1A"/>
     <w:multiLevelType w:val="hybridMultilevel"/>
     <w:tmpl w:val="EB0490A0"/>
@@ -15709,7 +16049,96 @@
       </w:pPr>
     </w:lvl>
   </w:abstractNum>
-  <w:abstractNum w:abstractNumId="2" w15:restartNumberingAfterBreak="0">
+  <w:abstractNum w:abstractNumId="3" w15:restartNumberingAfterBreak="0">
+    <w:nsid w:val="123E0E1B"/>
+    <w:multiLevelType w:val="hybridMultilevel"/>
+    <w:tmpl w:val="B79A442E"/>
+    <w:lvl w:ilvl="0" w:tplc="04090017">
+      <w:start w:val="1"/>
+      <w:numFmt w:val="lowerLetter"/>
+      <w:lvlText w:val="%1)"/>
+      <w:lvlJc w:val="left"/>
+      <w:pPr>
+        <w:ind w:left="1080" w:hanging="360"/>
+      </w:pPr>
+      <w:rPr>
+        <w:rFonts w:hint="default"/>
+      </w:rPr>
+    </w:lvl>
+    <w:lvl w:ilvl="1" w:tplc="04090019" w:tentative="1">
+      <w:start w:val="1"/>
+      <w:numFmt w:val="lowerLetter"/>
+      <w:lvlText w:val="%2."/>
+      <w:lvlJc w:val="left"/>
+      <w:pPr>
+        <w:ind w:left="1800" w:hanging="360"/>
+      </w:pPr>
+    </w:lvl>
+    <w:lvl w:ilvl="2" w:tplc="0409001B" w:tentative="1">
+      <w:start w:val="1"/>
+      <w:numFmt w:val="lowerRoman"/>
+      <w:lvlText w:val="%3."/>
+      <w:lvlJc w:val="right"/>
+      <w:pPr>
+        <w:ind w:left="2520" w:hanging="180"/>
+      </w:pPr>
+    </w:lvl>
+    <w:lvl w:ilvl="3" w:tplc="0409000F" w:tentative="1">
+      <w:start w:val="1"/>
+      <w:numFmt w:val="decimal"/>
+      <w:lvlText w:val="%4."/>
+      <w:lvlJc w:val="left"/>
+      <w:pPr>
+        <w:ind w:left="3240" w:hanging="360"/>
+      </w:pPr>
+    </w:lvl>
+    <w:lvl w:ilvl="4" w:tplc="04090019" w:tentative="1">
+      <w:start w:val="1"/>
+      <w:numFmt w:val="lowerLetter"/>
+      <w:lvlText w:val="%5."/>
+      <w:lvlJc w:val="left"/>
+      <w:pPr>
+        <w:ind w:left="3960" w:hanging="360"/>
+      </w:pPr>
+    </w:lvl>
+    <w:lvl w:ilvl="5" w:tplc="0409001B" w:tentative="1">
+      <w:start w:val="1"/>
+      <w:numFmt w:val="lowerRoman"/>
+      <w:lvlText w:val="%6."/>
+      <w:lvlJc w:val="right"/>
+      <w:pPr>
+        <w:ind w:left="4680" w:hanging="180"/>
+      </w:pPr>
+    </w:lvl>
+    <w:lvl w:ilvl="6" w:tplc="0409000F" w:tentative="1">
+      <w:start w:val="1"/>
+      <w:numFmt w:val="decimal"/>
+      <w:lvlText w:val="%7."/>
+      <w:lvlJc w:val="left"/>
+      <w:pPr>
+        <w:ind w:left="5400" w:hanging="360"/>
+      </w:pPr>
+    </w:lvl>
+    <w:lvl w:ilvl="7" w:tplc="04090019" w:tentative="1">
+      <w:start w:val="1"/>
+      <w:numFmt w:val="lowerLetter"/>
+      <w:lvlText w:val="%8."/>
+      <w:lvlJc w:val="left"/>
+      <w:pPr>
+        <w:ind w:left="6120" w:hanging="360"/>
+      </w:pPr>
+    </w:lvl>
+    <w:lvl w:ilvl="8" w:tplc="0409001B" w:tentative="1">
+      <w:start w:val="1"/>
+      <w:numFmt w:val="lowerRoman"/>
+      <w:lvlText w:val="%9."/>
+      <w:lvlJc w:val="right"/>
+      <w:pPr>
+        <w:ind w:left="6840" w:hanging="180"/>
+      </w:pPr>
+    </w:lvl>
+  </w:abstractNum>
+  <w:abstractNum w:abstractNumId="4" w15:restartNumberingAfterBreak="0">
     <w:nsid w:val="16AC6D2A"/>
     <w:multiLevelType w:val="hybridMultilevel"/>
     <w:tmpl w:val="E2EC3B80"/>
@@ -15795,7 +16224,7 @@
       </w:pPr>
     </w:lvl>
   </w:abstractNum>
-  <w:abstractNum w:abstractNumId="3" w15:restartNumberingAfterBreak="0">
+  <w:abstractNum w:abstractNumId="5" w15:restartNumberingAfterBreak="0">
     <w:nsid w:val="17542D1E"/>
     <w:multiLevelType w:val="hybridMultilevel"/>
     <w:tmpl w:val="FB1CED44"/>
@@ -15907,7 +16336,7 @@
       </w:rPr>
     </w:lvl>
   </w:abstractNum>
-  <w:abstractNum w:abstractNumId="4" w15:restartNumberingAfterBreak="0">
+  <w:abstractNum w:abstractNumId="6" w15:restartNumberingAfterBreak="0">
     <w:nsid w:val="2869037C"/>
     <w:multiLevelType w:val="hybridMultilevel"/>
     <w:tmpl w:val="3B104D16"/>
@@ -15996,7 +16425,7 @@
       </w:pPr>
     </w:lvl>
   </w:abstractNum>
-  <w:abstractNum w:abstractNumId="5" w15:restartNumberingAfterBreak="0">
+  <w:abstractNum w:abstractNumId="7" w15:restartNumberingAfterBreak="0">
     <w:nsid w:val="288B0A61"/>
     <w:multiLevelType w:val="hybridMultilevel"/>
     <w:tmpl w:val="AEAA5E80"/>
@@ -16085,7 +16514,7 @@
       </w:pPr>
     </w:lvl>
   </w:abstractNum>
-  <w:abstractNum w:abstractNumId="6" w15:restartNumberingAfterBreak="0">
+  <w:abstractNum w:abstractNumId="8" w15:restartNumberingAfterBreak="0">
     <w:nsid w:val="2A0F432F"/>
     <w:multiLevelType w:val="hybridMultilevel"/>
     <w:tmpl w:val="ACFA79B4"/>
@@ -16174,7 +16603,7 @@
       </w:pPr>
     </w:lvl>
   </w:abstractNum>
-  <w:abstractNum w:abstractNumId="7" w15:restartNumberingAfterBreak="0">
+  <w:abstractNum w:abstractNumId="9" w15:restartNumberingAfterBreak="0">
     <w:nsid w:val="2EC041F9"/>
     <w:multiLevelType w:val="hybridMultilevel"/>
     <w:tmpl w:val="7B9A507E"/>
@@ -16260,7 +16689,7 @@
       </w:pPr>
     </w:lvl>
   </w:abstractNum>
-  <w:abstractNum w:abstractNumId="8" w15:restartNumberingAfterBreak="0">
+  <w:abstractNum w:abstractNumId="10" w15:restartNumberingAfterBreak="0">
     <w:nsid w:val="33435B82"/>
     <w:multiLevelType w:val="hybridMultilevel"/>
     <w:tmpl w:val="69EC15E0"/>
@@ -16349,7 +16778,7 @@
       </w:pPr>
     </w:lvl>
   </w:abstractNum>
-  <w:abstractNum w:abstractNumId="9" w15:restartNumberingAfterBreak="0">
+  <w:abstractNum w:abstractNumId="11" w15:restartNumberingAfterBreak="0">
     <w:nsid w:val="35E0136F"/>
     <w:multiLevelType w:val="hybridMultilevel"/>
     <w:tmpl w:val="5A32C8EA"/>
@@ -16438,7 +16867,96 @@
       </w:pPr>
     </w:lvl>
   </w:abstractNum>
-  <w:abstractNum w:abstractNumId="10" w15:restartNumberingAfterBreak="0">
+  <w:abstractNum w:abstractNumId="12" w15:restartNumberingAfterBreak="0">
+    <w:nsid w:val="40F77487"/>
+    <w:multiLevelType w:val="hybridMultilevel"/>
+    <w:tmpl w:val="F008F4EA"/>
+    <w:lvl w:ilvl="0" w:tplc="04090011">
+      <w:start w:val="1"/>
+      <w:numFmt w:val="decimal"/>
+      <w:lvlText w:val="%1)"/>
+      <w:lvlJc w:val="left"/>
+      <w:pPr>
+        <w:ind w:left="720" w:hanging="360"/>
+      </w:pPr>
+      <w:rPr>
+        <w:rFonts w:hint="default"/>
+      </w:rPr>
+    </w:lvl>
+    <w:lvl w:ilvl="1" w:tplc="04090019" w:tentative="1">
+      <w:start w:val="1"/>
+      <w:numFmt w:val="lowerLetter"/>
+      <w:lvlText w:val="%2."/>
+      <w:lvlJc w:val="left"/>
+      <w:pPr>
+        <w:ind w:left="1440" w:hanging="360"/>
+      </w:pPr>
+    </w:lvl>
+    <w:lvl w:ilvl="2" w:tplc="0409001B" w:tentative="1">
+      <w:start w:val="1"/>
+      <w:numFmt w:val="lowerRoman"/>
+      <w:lvlText w:val="%3."/>
+      <w:lvlJc w:val="right"/>
+      <w:pPr>
+        <w:ind w:left="2160" w:hanging="180"/>
+      </w:pPr>
+    </w:lvl>
+    <w:lvl w:ilvl="3" w:tplc="0409000F" w:tentative="1">
+      <w:start w:val="1"/>
+      <w:numFmt w:val="decimal"/>
+      <w:lvlText w:val="%4."/>
+      <w:lvlJc w:val="left"/>
+      <w:pPr>
+        <w:ind w:left="2880" w:hanging="360"/>
+      </w:pPr>
+    </w:lvl>
+    <w:lvl w:ilvl="4" w:tplc="04090019" w:tentative="1">
+      <w:start w:val="1"/>
+      <w:numFmt w:val="lowerLetter"/>
+      <w:lvlText w:val="%5."/>
+      <w:lvlJc w:val="left"/>
+      <w:pPr>
+        <w:ind w:left="3600" w:hanging="360"/>
+      </w:pPr>
+    </w:lvl>
+    <w:lvl w:ilvl="5" w:tplc="0409001B" w:tentative="1">
+      <w:start w:val="1"/>
+      <w:numFmt w:val="lowerRoman"/>
+      <w:lvlText w:val="%6."/>
+      <w:lvlJc w:val="right"/>
+      <w:pPr>
+        <w:ind w:left="4320" w:hanging="180"/>
+      </w:pPr>
+    </w:lvl>
+    <w:lvl w:ilvl="6" w:tplc="0409000F" w:tentative="1">
+      <w:start w:val="1"/>
+      <w:numFmt w:val="decimal"/>
+      <w:lvlText w:val="%7."/>
+      <w:lvlJc w:val="left"/>
+      <w:pPr>
+        <w:ind w:left="5040" w:hanging="360"/>
+      </w:pPr>
+    </w:lvl>
+    <w:lvl w:ilvl="7" w:tplc="04090019" w:tentative="1">
+      <w:start w:val="1"/>
+      <w:numFmt w:val="lowerLetter"/>
+      <w:lvlText w:val="%8."/>
+      <w:lvlJc w:val="left"/>
+      <w:pPr>
+        <w:ind w:left="5760" w:hanging="360"/>
+      </w:pPr>
+    </w:lvl>
+    <w:lvl w:ilvl="8" w:tplc="0409001B" w:tentative="1">
+      <w:start w:val="1"/>
+      <w:numFmt w:val="lowerRoman"/>
+      <w:lvlText w:val="%9."/>
+      <w:lvlJc w:val="right"/>
+      <w:pPr>
+        <w:ind w:left="6480" w:hanging="180"/>
+      </w:pPr>
+    </w:lvl>
+  </w:abstractNum>
+  <w:abstractNum w:abstractNumId="13" w15:restartNumberingAfterBreak="0">
     <w:nsid w:val="43072DC1"/>
     <w:multiLevelType w:val="hybridMultilevel"/>
     <w:tmpl w:val="C70EDB14"/>
@@ -16550,7 +17068,7 @@
       </w:rPr>
     </w:lvl>
   </w:abstractNum>
-  <w:abstractNum w:abstractNumId="11" w15:restartNumberingAfterBreak="0">
+  <w:abstractNum w:abstractNumId="14" w15:restartNumberingAfterBreak="0">
     <w:nsid w:val="44A945F4"/>
     <w:multiLevelType w:val="hybridMultilevel"/>
     <w:tmpl w:val="05BEC5A6"/>
@@ -16639,7 +17157,7 @@
       </w:pPr>
     </w:lvl>
   </w:abstractNum>
-  <w:abstractNum w:abstractNumId="12" w15:restartNumberingAfterBreak="0">
+  <w:abstractNum w:abstractNumId="15" w15:restartNumberingAfterBreak="0">
     <w:nsid w:val="5B0C25E6"/>
     <w:multiLevelType w:val="hybridMultilevel"/>
     <w:tmpl w:val="491AD100"/>
@@ -16751,7 +17269,7 @@
       </w:rPr>
     </w:lvl>
   </w:abstractNum>
-  <w:abstractNum w:abstractNumId="13" w15:restartNumberingAfterBreak="0">
+  <w:abstractNum w:abstractNumId="16" w15:restartNumberingAfterBreak="0">
     <w:nsid w:val="5C642191"/>
     <w:multiLevelType w:val="hybridMultilevel"/>
     <w:tmpl w:val="FAFC3AA6"/>
@@ -16840,7 +17358,297 @@
       </w:pPr>
     </w:lvl>
   </w:abstractNum>
-  <w:abstractNum w:abstractNumId="14" w15:restartNumberingAfterBreak="0">
+  <w:abstractNum w:abstractNumId="17" w15:restartNumberingAfterBreak="0">
+    <w:nsid w:val="62A1196B"/>
+    <w:multiLevelType w:val="hybridMultilevel"/>
+    <w:tmpl w:val="D032A2BA"/>
+    <w:lvl w:ilvl="0" w:tplc="C2023E84">
+      <w:start w:val="1"/>
+      <w:numFmt w:val="lowerLetter"/>
+      <w:lvlText w:val="%1)"/>
+      <w:lvlJc w:val="left"/>
+      <w:pPr>
+        <w:ind w:left="1080" w:hanging="360"/>
+      </w:pPr>
+      <w:rPr>
+        <w:rFonts w:hint="default"/>
+      </w:rPr>
+    </w:lvl>
+    <w:lvl w:ilvl="1" w:tplc="04090019" w:tentative="1">
+      <w:start w:val="1"/>
+      <w:numFmt w:val="lowerLetter"/>
+      <w:lvlText w:val="%2."/>
+      <w:lvlJc w:val="left"/>
+      <w:pPr>
+        <w:ind w:left="1800" w:hanging="360"/>
+      </w:pPr>
+    </w:lvl>
+    <w:lvl w:ilvl="2" w:tplc="0409001B" w:tentative="1">
+      <w:start w:val="1"/>
+      <w:numFmt w:val="lowerRoman"/>
+      <w:lvlText w:val="%3."/>
+      <w:lvlJc w:val="right"/>
+      <w:pPr>
+        <w:ind w:left="2520" w:hanging="180"/>
+      </w:pPr>
+    </w:lvl>
+    <w:lvl w:ilvl="3" w:tplc="0409000F" w:tentative="1">
+      <w:start w:val="1"/>
+      <w:numFmt w:val="decimal"/>
+      <w:lvlText w:val="%4."/>
+      <w:lvlJc w:val="left"/>
+      <w:pPr>
+        <w:ind w:left="3240" w:hanging="360"/>
+      </w:pPr>
+    </w:lvl>
+    <w:lvl w:ilvl="4" w:tplc="04090019" w:tentative="1">
+      <w:start w:val="1"/>
+      <w:numFmt w:val="lowerLetter"/>
+      <w:lvlText w:val="%5."/>
+      <w:lvlJc w:val="left"/>
+      <w:pPr>
+        <w:ind w:left="3960" w:hanging="360"/>
+      </w:pPr>
+    </w:lvl>
+    <w:lvl w:ilvl="5" w:tplc="0409001B" w:tentative="1">
+      <w:start w:val="1"/>
+      <w:numFmt w:val="lowerRoman"/>
+      <w:lvlText w:val="%6."/>
+      <w:lvlJc w:val="right"/>
+      <w:pPr>
+        <w:ind w:left="4680" w:hanging="180"/>
+      </w:pPr>
+    </w:lvl>
+    <w:lvl w:ilvl="6" w:tplc="0409000F" w:tentative="1">
+      <w:start w:val="1"/>
+      <w:numFmt w:val="decimal"/>
+      <w:lvlText w:val="%7."/>
+      <w:lvlJc w:val="left"/>
+      <w:pPr>
+        <w:ind w:left="5400" w:hanging="360"/>
+      </w:pPr>
+    </w:lvl>
+    <w:lvl w:ilvl="7" w:tplc="04090019" w:tentative="1">
+      <w:start w:val="1"/>
+      <w:numFmt w:val="lowerLetter"/>
+      <w:lvlText w:val="%8."/>
+      <w:lvlJc w:val="left"/>
+      <w:pPr>
+        <w:ind w:left="6120" w:hanging="360"/>
+      </w:pPr>
+    </w:lvl>
+    <w:lvl w:ilvl="8" w:tplc="0409001B" w:tentative="1">
+      <w:start w:val="1"/>
+      <w:numFmt w:val="lowerRoman"/>
+      <w:lvlText w:val="%9."/>
+      <w:lvlJc w:val="right"/>
+      <w:pPr>
+        <w:ind w:left="6840" w:hanging="180"/>
+      </w:pPr>
+    </w:lvl>
+  </w:abstractNum>
+  <w:abstractNum w:abstractNumId="18" w15:restartNumberingAfterBreak="0">
+    <w:nsid w:val="64F12C0E"/>
+    <w:multiLevelType w:val="hybridMultilevel"/>
+    <w:tmpl w:val="425AF246"/>
+    <w:lvl w:ilvl="0" w:tplc="DE7023FE">
+      <w:start w:val="1"/>
+      <w:numFmt w:val="lowerLetter"/>
+      <w:lvlText w:val="%1)"/>
+      <w:lvlJc w:val="left"/>
+      <w:pPr>
+        <w:ind w:left="1080" w:hanging="360"/>
+      </w:pPr>
+      <w:rPr>
+        <w:rFonts w:hint="default"/>
+      </w:rPr>
+    </w:lvl>
+    <w:lvl w:ilvl="1" w:tplc="04090019" w:tentative="1">
+      <w:start w:val="1"/>
+      <w:numFmt w:val="lowerLetter"/>
+      <w:lvlText w:val="%2."/>
+      <w:lvlJc w:val="left"/>
+      <w:pPr>
+        <w:ind w:left="1800" w:hanging="360"/>
+      </w:pPr>
+    </w:lvl>
+    <w:lvl w:ilvl="2" w:tplc="0409001B" w:tentative="1">
+      <w:start w:val="1"/>
+      <w:numFmt w:val="lowerRoman"/>
+      <w:lvlText w:val="%3."/>
+      <w:lvlJc w:val="right"/>
+      <w:pPr>
+        <w:ind w:left="2520" w:hanging="180"/>
+      </w:pPr>
+    </w:lvl>
+    <w:lvl w:ilvl="3" w:tplc="0409000F" w:tentative="1">
+      <w:start w:val="1"/>
+      <w:numFmt w:val="decimal"/>
+      <w:lvlText w:val="%4."/>
+      <w:lvlJc w:val="left"/>
+      <w:pPr>
+        <w:ind w:left="3240" w:hanging="360"/>
+      </w:pPr>
+    </w:lvl>
+    <w:lvl w:ilvl="4" w:tplc="04090019" w:tentative="1">
+      <w:start w:val="1"/>
+      <w:numFmt w:val="lowerLetter"/>
+      <w:lvlText w:val="%5."/>
+      <w:lvlJc w:val="left"/>
+      <w:pPr>
+        <w:ind w:left="3960" w:hanging="360"/>
+      </w:pPr>
+    </w:lvl>
+    <w:lvl w:ilvl="5" w:tplc="0409001B" w:tentative="1">
+      <w:start w:val="1"/>
+      <w:numFmt w:val="lowerRoman"/>
+      <w:lvlText w:val="%6."/>
+      <w:lvlJc w:val="right"/>
+      <w:pPr>
+        <w:ind w:left="4680" w:hanging="180"/>
+      </w:pPr>
+    </w:lvl>
+    <w:lvl w:ilvl="6" w:tplc="0409000F" w:tentative="1">
+      <w:start w:val="1"/>
+      <w:numFmt w:val="decimal"/>
+      <w:lvlText w:val="%7."/>
+      <w:lvlJc w:val="left"/>
+      <w:pPr>
+        <w:ind w:left="5400" w:hanging="360"/>
+      </w:pPr>
+    </w:lvl>
+    <w:lvl w:ilvl="7" w:tplc="04090019" w:tentative="1">
+      <w:start w:val="1"/>
+      <w:numFmt w:val="lowerLetter"/>
+      <w:lvlText w:val="%8."/>
+      <w:lvlJc w:val="left"/>
+      <w:pPr>
+        <w:ind w:left="6120" w:hanging="360"/>
+      </w:pPr>
+    </w:lvl>
+    <w:lvl w:ilvl="8" w:tplc="0409001B" w:tentative="1">
+      <w:start w:val="1"/>
+      <w:numFmt w:val="lowerRoman"/>
+      <w:lvlText w:val="%9."/>
+      <w:lvlJc w:val="right"/>
+      <w:pPr>
+        <w:ind w:left="6840" w:hanging="180"/>
+      </w:pPr>
+    </w:lvl>
+  </w:abstractNum>
+  <w:abstractNum w:abstractNumId="19" w15:restartNumberingAfterBreak="0">
+    <w:nsid w:val="70FD77E4"/>
+    <w:multiLevelType w:val="hybridMultilevel"/>
+    <w:tmpl w:val="D60C104C"/>
+    <w:lvl w:ilvl="0" w:tplc="77DCA6FE">
+      <w:numFmt w:val="bullet"/>
+      <w:lvlText w:val=""/>
+      <w:lvlJc w:val="left"/>
+      <w:pPr>
+        <w:ind w:left="720" w:hanging="360"/>
+      </w:pPr>
+      <w:rPr>
+        <w:rFonts w:ascii="Symbol" w:eastAsiaTheme="minorEastAsia" w:hAnsi="Symbol" w:cstheme="minorBidi" w:hint="default"/>
+      </w:rPr>
+    </w:lvl>
+    <w:lvl w:ilvl="1" w:tplc="04090003" w:tentative="1">
+      <w:start w:val="1"/>
+      <w:numFmt w:val="bullet"/>
+      <w:lvlText w:val="o"/>
+      <w:lvlJc w:val="left"/>
+      <w:pPr>
+        <w:ind w:left="1440" w:hanging="360"/>
+      </w:pPr>
+      <w:rPr>
+        <w:rFonts w:ascii="Courier New" w:hAnsi="Courier New" w:cs="Courier New" w:hint="default"/>
+      </w:rPr>
+    </w:lvl>
+    <w:lvl w:ilvl="2" w:tplc="04090005" w:tentative="1">
+      <w:start w:val="1"/>
+      <w:numFmt w:val="bullet"/>
+      <w:lvlText w:val=""/>
+      <w:lvlJc w:val="left"/>
+      <w:pPr>
+        <w:ind w:left="2160" w:hanging="360"/>
+      </w:pPr>
+      <w:rPr>
+        <w:rFonts w:ascii="Wingdings" w:hAnsi="Wingdings" w:hint="default"/>
+      </w:rPr>
+    </w:lvl>
+    <w:lvl w:ilvl="3" w:tplc="04090001" w:tentative="1">
+      <w:start w:val="1"/>
+      <w:numFmt w:val="bullet"/>
+      <w:lvlText w:val=""/>
+      <w:lvlJc w:val="left"/>
+      <w:pPr>
+        <w:ind w:left="2880" w:hanging="360"/>
+      </w:pPr>
+      <w:rPr>
+        <w:rFonts w:ascii="Symbol" w:hAnsi="Symbol" w:hint="default"/>
+      </w:rPr>
+    </w:lvl>
+    <w:lvl w:ilvl="4" w:tplc="04090003" w:tentative="1">
+      <w:start w:val="1"/>
+      <w:numFmt w:val="bullet"/>
+      <w:lvlText w:val="o"/>
+      <w:lvlJc w:val="left"/>
+      <w:pPr>
+        <w:ind w:left="3600" w:hanging="360"/>
+      </w:pPr>
+      <w:rPr>
+        <w:rFonts w:ascii="Courier New" w:hAnsi="Courier New" w:cs="Courier New" w:hint="default"/>
+      </w:rPr>
+    </w:lvl>
+    <w:lvl w:ilvl="5" w:tplc="04090005" w:tentative="1">
+      <w:start w:val="1"/>
+      <w:numFmt w:val="bullet"/>
+      <w:lvlText w:val=""/>
+      <w:lvlJc w:val="left"/>
+      <w:pPr>
+        <w:ind w:left="4320" w:hanging="360"/>
+      </w:pPr>
+      <w:rPr>
+        <w:rFonts w:ascii="Wingdings" w:hAnsi="Wingdings" w:hint="default"/>
+      </w:rPr>
+    </w:lvl>
+    <w:lvl w:ilvl="6" w:tplc="04090001" w:tentative="1">
+      <w:start w:val="1"/>
+      <w:numFmt w:val="bullet"/>
+      <w:lvlText w:val=""/>
+      <w:lvlJc w:val="left"/>
+      <w:pPr>
+        <w:ind w:left="5040" w:hanging="360"/>
+      </w:pPr>
+      <w:rPr>
+        <w:rFonts w:ascii="Symbol" w:hAnsi="Symbol" w:hint="default"/>
+      </w:rPr>
+    </w:lvl>
+    <w:lvl w:ilvl="7" w:tplc="04090003" w:tentative="1">
+      <w:start w:val="1"/>
+      <w:numFmt w:val="bullet"/>
+      <w:lvlText w:val="o"/>
+      <w:lvlJc w:val="left"/>
+      <w:pPr>
+        <w:ind w:left="5760" w:hanging="360"/>
+      </w:pPr>
+      <w:rPr>
+        <w:rFonts w:ascii="Courier New" w:hAnsi="Courier New" w:cs="Courier New" w:hint="default"/>
+      </w:rPr>
+    </w:lvl>
+    <w:lvl w:ilvl="8" w:tplc="04090005" w:tentative="1">
+      <w:start w:val="1"/>
+      <w:numFmt w:val="bullet"/>
+      <w:lvlText w:val=""/>
+      <w:lvlJc w:val="left"/>
+      <w:pPr>
+        <w:ind w:left="6480" w:hanging="360"/>
+      </w:pPr>
+      <w:rPr>
+        <w:rFonts w:ascii="Wingdings" w:hAnsi="Wingdings" w:hint="default"/>
+      </w:rPr>
+    </w:lvl>
+  </w:abstractNum>
+  <w:abstractNum w:abstractNumId="20" w15:restartNumberingAfterBreak="0">
     <w:nsid w:val="73A54E89"/>
     <w:multiLevelType w:val="hybridMultilevel"/>
     <w:tmpl w:val="D2861D8C"/>
@@ -16929,7 +17737,7 @@
       </w:pPr>
     </w:lvl>
   </w:abstractNum>
-  <w:abstractNum w:abstractNumId="15" w15:restartNumberingAfterBreak="0">
+  <w:abstractNum w:abstractNumId="21" w15:restartNumberingAfterBreak="0">
     <w:nsid w:val="7F595944"/>
     <w:multiLevelType w:val="hybridMultilevel"/>
     <w:tmpl w:val="E2EC3B80"/>
@@ -17015,7 +17823,7 @@
       </w:pPr>
     </w:lvl>
   </w:abstractNum>
-  <w:abstractNum w:abstractNumId="16" w15:restartNumberingAfterBreak="0">
+  <w:abstractNum w:abstractNumId="22" w15:restartNumberingAfterBreak="0">
     <w:nsid w:val="7FFD4E56"/>
     <w:multiLevelType w:val="multilevel"/>
     <w:tmpl w:val="0409001D"/>
@@ -17102,55 +17910,73 @@
     </w:lvl>
   </w:abstractNum>
   <w:num w:numId="1">
+    <w:abstractNumId w:val="22"/>
+  </w:num>
+  <w:num w:numId="2">
+    <w:abstractNumId w:val="7"/>
+  </w:num>
+  <w:num w:numId="3">
+    <w:abstractNumId w:val="10"/>
+  </w:num>
+  <w:num w:numId="4">
+    <w:abstractNumId w:val="8"/>
+  </w:num>
+  <w:num w:numId="5">
+    <w:abstractNumId w:val="14"/>
+  </w:num>
+  <w:num w:numId="6">
+    <w:abstractNumId w:val="6"/>
+  </w:num>
+  <w:num w:numId="7">
+    <w:abstractNumId w:val="11"/>
+  </w:num>
+  <w:num w:numId="8">
     <w:abstractNumId w:val="16"/>
   </w:num>
-  <w:num w:numId="2">
-    <w:abstractNumId w:val="5"/>
+  <w:num w:numId="9">
+    <w:abstractNumId w:val="15"/>
   </w:num>
-  <w:num w:numId="3">
-    <w:abstractNumId w:val="8"/>
-  </w:num>
-  <w:num w:numId="4">
-    <w:abstractNumId w:val="6"/>
-  </w:num>
-  <w:num w:numId="5">
-    <w:abstractNumId w:val="11"/>
-  </w:num>
-  <w:num w:numId="6">
-    <w:abstractNumId w:val="4"/>
-  </w:num>
-  <w:num w:numId="7">
-    <w:abstractNumId w:val="9"/>
-  </w:num>
-  <w:num w:numId="8">
+  <w:num w:numId="10">
     <w:abstractNumId w:val="13"/>
   </w:num>
-  <w:num w:numId="9">
-    <w:abstractNumId w:val="12"/>
-  </w:num>
-  <w:num w:numId="10">
-    <w:abstractNumId w:val="10"/>
-  </w:num>
   <w:num w:numId="11">
-    <w:abstractNumId w:val="3"/>
+    <w:abstractNumId w:val="5"/>
   </w:num>
   <w:num w:numId="12">
     <w:abstractNumId w:val="0"/>
   </w:num>
   <w:num w:numId="13">
+    <w:abstractNumId w:val="4"/>
+  </w:num>
+  <w:num w:numId="14">
     <w:abstractNumId w:val="2"/>
   </w:num>
-  <w:num w:numId="14">
+  <w:num w:numId="15">
+    <w:abstractNumId w:val="21"/>
+  </w:num>
+  <w:num w:numId="16">
+    <w:abstractNumId w:val="9"/>
+  </w:num>
+  <w:num w:numId="17">
+    <w:abstractNumId w:val="20"/>
+  </w:num>
+  <w:num w:numId="18">
+    <w:abstractNumId w:val="19"/>
+  </w:num>
+  <w:num w:numId="19">
     <w:abstractNumId w:val="1"/>
   </w:num>
-  <w:num w:numId="15">
-    <w:abstractNumId w:val="15"/>
+  <w:num w:numId="20">
+    <w:abstractNumId w:val="12"/>
   </w:num>
-  <w:num w:numId="16">
-    <w:abstractNumId w:val="7"/>
+  <w:num w:numId="21">
+    <w:abstractNumId w:val="17"/>
   </w:num>
-  <w:num w:numId="17">
-    <w:abstractNumId w:val="14"/>
+  <w:num w:numId="22">
+    <w:abstractNumId w:val="18"/>
+  </w:num>
+  <w:num w:numId="23">
+    <w:abstractNumId w:val="3"/>
   </w:num>
 </w:numbering>
 </file>
@@ -18951,7 +19777,7 @@
 </file>
 
 <file path=customXml/itemProps1.xml><?xml version="1.0" encoding="utf-8"?>
-<ds:datastoreItem xmlns:ds="http://schemas.openxmlformats.org/officeDocument/2006/customXml" ds:itemID="{D872011B-4EF5-4470-B5B3-CFD35736A9B7}">
+<ds:datastoreItem xmlns:ds="http://schemas.openxmlformats.org/officeDocument/2006/customXml" ds:itemID="{F5DC9175-0E5D-4B88-8046-2BB5954472CE}">
   <ds:schemaRefs>
     <ds:schemaRef ds:uri="http://schemas.openxmlformats.org/officeDocument/2006/bibliography"/>
   </ds:schemaRefs>

</xml_diff>